<commit_message>
Pequeño cambio ej 14
</commit_message>
<xml_diff>
--- a/obras/quijote.docx
+++ b/obras/quijote.docx
@@ -148,101 +148,12 @@
           <w:szCs w:val="21"/>
           <w:lang w:eastAsia="es-ES"/>
         </w:rPr>
-        <w:t xml:space="preserve">Es, pues, de saber que este sobredicho hidalgo, los ratos que estaba ocioso, que eran los más del año, se daba a leer libros de caballerías, con tanta afición y gusto, que olvidó casi de todo punto el ejercicio de la caza, y aun la administración de su hacienda; y llegó a tanto su curiosidad y desatino en esto, que vendió muchas </w:t>
+        <w:t xml:space="preserve">Es, pues, de saber que este sobredicho hidalgo, los ratos que estaba ocioso, que eran los más del año, se daba a leer libros de caballerías, con tanta afición y gusto, que olvidó casi de todo punto el </w:t>
       </w:r>
-      <w:proofErr w:type="spellStart"/>
-      <w:r>
-        <w:rPr>
-          <w:rFonts w:ascii="Courier New" w:eastAsia="Times New Roman" w:hAnsi="Courier New" w:cs="Courier New"/>
-          <w:color w:val="000000"/>
-          <w:sz w:val="21"/>
-          <w:szCs w:val="21"/>
-          <w:lang w:eastAsia="es-ES"/>
-        </w:rPr>
-        <w:t>hanegas</w:t>
-      </w:r>
-      <w:proofErr w:type="spellEnd"/>
-      <w:r>
-        <w:rPr>
-          <w:rFonts w:ascii="Courier New" w:eastAsia="Times New Roman" w:hAnsi="Courier New" w:cs="Courier New"/>
-          <w:color w:val="000000"/>
-          <w:sz w:val="21"/>
-          <w:szCs w:val="21"/>
-          <w:lang w:eastAsia="es-ES"/>
-        </w:rPr>
-        <w:t xml:space="preserve"> de tierra de sembradura para comprar libros de caballerías en que leer, y así, llevó a su casa todos cuantos pudo haber </w:t>
-      </w:r>
-      <w:proofErr w:type="spellStart"/>
-      <w:r>
-        <w:rPr>
-          <w:rFonts w:ascii="Courier New" w:eastAsia="Times New Roman" w:hAnsi="Courier New" w:cs="Courier New"/>
-          <w:color w:val="000000"/>
-          <w:sz w:val="21"/>
-          <w:szCs w:val="21"/>
-          <w:lang w:eastAsia="es-ES"/>
-        </w:rPr>
-        <w:t>dellos</w:t>
-      </w:r>
-      <w:proofErr w:type="spellEnd"/>
-      <w:r>
-        <w:rPr>
-          <w:rFonts w:ascii="Courier New" w:eastAsia="Times New Roman" w:hAnsi="Courier New" w:cs="Courier New"/>
-          <w:color w:val="000000"/>
-          <w:sz w:val="21"/>
-          <w:szCs w:val="21"/>
-          <w:lang w:eastAsia="es-ES"/>
-        </w:rPr>
-        <w:t xml:space="preserve">; y de todos, ningunos le parecían tan bien como los que compuso el famoso Feliciano de Silva; porque la claridad de su prosa y aquellas </w:t>
-      </w:r>
-      <w:proofErr w:type="spellStart"/>
-      <w:r>
-        <w:rPr>
-          <w:rFonts w:ascii="Courier New" w:eastAsia="Times New Roman" w:hAnsi="Courier New" w:cs="Courier New"/>
-          <w:color w:val="000000"/>
-          <w:sz w:val="21"/>
-          <w:szCs w:val="21"/>
-          <w:lang w:eastAsia="es-ES"/>
-        </w:rPr>
-        <w:t>entricadas</w:t>
-      </w:r>
-      <w:proofErr w:type="spellEnd"/>
-      <w:r>
-        <w:rPr>
-          <w:rFonts w:ascii="Courier New" w:eastAsia="Times New Roman" w:hAnsi="Courier New" w:cs="Courier New"/>
-          <w:color w:val="000000"/>
-          <w:sz w:val="21"/>
-          <w:szCs w:val="21"/>
-          <w:lang w:eastAsia="es-ES"/>
-        </w:rPr>
-        <w:t xml:space="preserve"> razones suyas le parecían de perlas, y más cuando llegaba a leer aquellos requiebros y cartas de desafíos, donde en muchas partes hallaba escrito: «La razón de la sinrazón que a mi razón se hace, de tal manera mi razón enflaquece, que con razón me quejo de la vuestra </w:t>
-      </w:r>
-      <w:proofErr w:type="spellStart"/>
-      <w:r>
-        <w:rPr>
-          <w:rFonts w:ascii="Courier New" w:eastAsia="Times New Roman" w:hAnsi="Courier New" w:cs="Courier New"/>
-          <w:color w:val="000000"/>
-          <w:sz w:val="21"/>
-          <w:szCs w:val="21"/>
-          <w:lang w:eastAsia="es-ES"/>
-        </w:rPr>
-        <w:t>fermosura</w:t>
-      </w:r>
-      <w:proofErr w:type="spellEnd"/>
-      <w:r>
-        <w:rPr>
-          <w:rFonts w:ascii="Courier New" w:eastAsia="Times New Roman" w:hAnsi="Courier New" w:cs="Courier New"/>
-          <w:color w:val="000000"/>
-          <w:sz w:val="21"/>
-          <w:szCs w:val="21"/>
-          <w:lang w:eastAsia="es-ES"/>
-        </w:rPr>
-        <w:t>». Y también cuando leía: «... los altos cielos que de vuestra divinidad divinamente con las estrellas os fortifican, y os hacen merecedora del merecimiento que merece la vuestra grandeza».</w:t>
-      </w:r>
-    </w:p>
-    <w:p>
       <w:bookmarkStart w:id="0" w:name="_GoBack"/>
       <w:bookmarkEnd w:id="0"/>
     </w:p>
+    <w:p/>
     <w:sectPr>
       <w:pgSz w:w="11906" w:h="16838"/>
       <w:pgMar w:top="1417" w:right="1701" w:bottom="1417" w:left="1701" w:header="708" w:footer="708" w:gutter="0"/>

</xml_diff>